<commit_message>
updated using Lucas's local codes
</commit_message>
<xml_diff>
--- a/Scrum meetings/Week-12.docx
+++ b/Scrum meetings/Week-12.docx
@@ -4,7 +4,7 @@
   <w:body>
     <w:p>
       <w:pPr>
-        <w:pStyle w:val="aa"/>
+        <w:pStyle w:val="Title"/>
         <w:rPr>
           <w:rFonts w:eastAsia="Times New Roman"/>
           <w:b/>
@@ -20,20 +20,7 @@
         <w:t> </w:t>
       </w:r>
       <w:r>
-        <w:t>SCRUM MEETING WEEK (</w:t>
-      </w:r>
-      <w:r>
-        <w:t>1</w:t>
-      </w:r>
-      <w:r>
-        <w:rPr>
-          <w:rFonts w:hint="eastAsia"/>
-          <w:lang w:eastAsia="zh-CN"/>
-        </w:rPr>
-        <w:t>2</w:t>
-      </w:r>
-      <w:r>
-        <w:t>)</w:t>
+        <w:t>SCRUM MEETING WEEK ()</w:t>
       </w:r>
     </w:p>
     <w:p>
@@ -105,7 +92,7 @@
           <w:szCs w:val="34"/>
         </w:rPr>
         <w:drawing>
-          <wp:inline distT="0" distB="0" distL="0" distR="0" wp14:anchorId="38B073E0" wp14:editId="7A2AB153">
+          <wp:inline distT="0" distB="0" distL="0" distR="0" wp14:anchorId="79682000" wp14:editId="2AA0A4C6">
             <wp:extent cx="157163" cy="157163"/>
             <wp:effectExtent l="0" t="0" r="0" b="0"/>
             <wp:docPr id="1499542647" name="Picture 4" descr=":white_check_mark:"/>
@@ -294,8 +281,7 @@
           <w:p>
             <w:pPr>
               <w:rPr>
-                <w:rFonts w:ascii="Times New Roman" w:hAnsi="Times New Roman" w:cs="Times New Roman"/>
-                <w:lang w:eastAsia="zh-CN"/>
+                <w:rFonts w:ascii="Times New Roman" w:eastAsia="Times New Roman" w:hAnsi="Times New Roman" w:cs="Times New Roman"/>
               </w:rPr>
             </w:pPr>
             <w:r>
@@ -304,68 +290,32 @@
               </w:rPr>
               <w:t>​​</w:t>
             </w:r>
-            <w:r>
-              <w:rPr>
-                <w:rFonts w:ascii="Times New Roman" w:eastAsia="Times New Roman" w:hAnsi="Times New Roman" w:cs="Times New Roman"/>
-              </w:rPr>
-              <w:t>Reviewing about lecture note</w:t>
-            </w:r>
-            <w:r>
-              <w:rPr>
-                <w:rFonts w:ascii="Times New Roman" w:hAnsi="Times New Roman" w:cs="Times New Roman" w:hint="eastAsia"/>
-                <w:lang w:eastAsia="zh-CN"/>
-              </w:rPr>
-              <w:t>s</w:t>
-            </w:r>
-            <w:r>
-              <w:rPr>
-                <w:rFonts w:ascii="Times New Roman" w:hAnsi="Times New Roman" w:cs="Times New Roman" w:hint="eastAsia"/>
-                <w:lang w:eastAsia="zh-CN"/>
-              </w:rPr>
-              <w:t>,</w:t>
-            </w:r>
-            <w:r>
-              <w:rPr>
-                <w:rFonts w:ascii="Times New Roman" w:hAnsi="Times New Roman" w:cs="Times New Roman"/>
-                <w:lang w:eastAsia="zh-CN"/>
-              </w:rPr>
-              <w:t xml:space="preserve"> </w:t>
-            </w:r>
-            <w:r>
-              <w:rPr>
-                <w:rFonts w:ascii="Times New Roman" w:eastAsia="Times New Roman" w:hAnsi="Times New Roman" w:cs="Times New Roman"/>
-              </w:rPr>
-              <w:t>use case diagram</w:t>
-            </w:r>
-            <w:r>
-              <w:rPr>
-                <w:rFonts w:ascii="Times New Roman" w:hAnsi="Times New Roman" w:cs="Times New Roman"/>
-                <w:lang w:eastAsia="zh-CN"/>
-              </w:rPr>
-              <w:t xml:space="preserve"> and project features</w:t>
-            </w:r>
-          </w:p>
-          <w:p>
-            <w:pPr>
-              <w:rPr>
-                <w:rFonts w:ascii="Times New Roman" w:hAnsi="Times New Roman" w:cs="Times New Roman"/>
-                <w:lang w:eastAsia="zh-CN"/>
-              </w:rPr>
-            </w:pPr>
-          </w:p>
-          <w:p>
-            <w:pPr>
-              <w:rPr>
-                <w:rFonts w:ascii="Times New Roman" w:hAnsi="Times New Roman" w:cs="Times New Roman"/>
-                <w:lang w:eastAsia="zh-CN"/>
-              </w:rPr>
-            </w:pPr>
-          </w:p>
-          <w:p>
-            <w:pPr>
-              <w:rPr>
-                <w:rFonts w:ascii="Times New Roman" w:hAnsi="Times New Roman" w:cs="Times New Roman"/>
-                <w:lang w:eastAsia="zh-CN"/>
+          </w:p>
+          <w:p>
+            <w:pPr>
+              <w:rPr>
+                <w:rFonts w:ascii="Times New Roman" w:eastAsia="Times New Roman" w:hAnsi="Times New Roman" w:cs="Times New Roman"/>
+              </w:rPr>
+            </w:pPr>
+          </w:p>
+          <w:p>
+            <w:pPr>
+              <w:rPr>
+                <w:rFonts w:ascii="Times New Roman" w:eastAsia="Times New Roman" w:hAnsi="Times New Roman" w:cs="Times New Roman"/>
+              </w:rPr>
+            </w:pPr>
+          </w:p>
+          <w:p>
+            <w:pPr>
+              <w:rPr>
+                <w:rFonts w:ascii="Times New Roman" w:eastAsia="Times New Roman" w:hAnsi="Times New Roman" w:cs="Times New Roman"/>
+              </w:rPr>
+            </w:pPr>
+          </w:p>
+          <w:p>
+            <w:pPr>
+              <w:rPr>
+                <w:rFonts w:ascii="Times New Roman" w:eastAsia="Times New Roman" w:hAnsi="Times New Roman" w:cs="Times New Roman"/>
               </w:rPr>
             </w:pPr>
           </w:p>
@@ -385,44 +335,14 @@
           <w:p>
             <w:pPr>
               <w:rPr>
-                <w:rFonts w:ascii="Times New Roman" w:hAnsi="Times New Roman" w:cs="Times New Roman" w:hint="eastAsia"/>
-                <w:lang w:eastAsia="zh-CN"/>
-              </w:rPr>
-            </w:pPr>
-            <w:r>
-              <w:rPr>
-                <w:rFonts w:ascii="Times New Roman" w:eastAsia="Times New Roman" w:hAnsi="Times New Roman" w:cs="Times New Roman"/>
-                <w:lang w:eastAsia="zh-CN"/>
+                <w:rFonts w:ascii="Times New Roman" w:eastAsia="Times New Roman" w:hAnsi="Times New Roman" w:cs="Times New Roman"/>
+              </w:rPr>
+            </w:pPr>
+            <w:r>
+              <w:rPr>
+                <w:rFonts w:ascii="Times New Roman" w:eastAsia="Times New Roman" w:hAnsi="Times New Roman" w:cs="Times New Roman"/>
               </w:rPr>
               <w:t>​​</w:t>
-            </w:r>
-            <w:r>
-              <w:rPr>
-                <w:rFonts w:ascii="Times New Roman" w:hAnsi="Times New Roman" w:cs="Times New Roman"/>
-                <w:lang w:eastAsia="zh-CN"/>
-              </w:rPr>
-              <w:t>Unified format of frontend and backend interfaces</w:t>
-            </w:r>
-            <w:r>
-              <w:rPr>
-                <w:rFonts w:ascii="Times New Roman" w:hAnsi="Times New Roman" w:cs="Times New Roman" w:hint="eastAsia"/>
-                <w:lang w:eastAsia="zh-CN"/>
-              </w:rPr>
-              <w:t xml:space="preserve">, </w:t>
-            </w:r>
-            <w:r>
-              <w:rPr>
-                <w:rFonts w:ascii="Times New Roman" w:hAnsi="Times New Roman" w:cs="Times New Roman"/>
-                <w:lang w:eastAsia="zh-CN"/>
-              </w:rPr>
-              <w:t>frontend and backend interfaces</w:t>
-            </w:r>
-            <w:r>
-              <w:rPr>
-                <w:rFonts w:ascii="Times New Roman" w:hAnsi="Times New Roman" w:cs="Times New Roman" w:hint="eastAsia"/>
-                <w:lang w:eastAsia="zh-CN"/>
-              </w:rPr>
-              <w:t xml:space="preserve"> connection</w:t>
             </w:r>
           </w:p>
         </w:tc>
@@ -434,8 +354,7 @@
           <w:p>
             <w:pPr>
               <w:rPr>
-                <w:rFonts w:ascii="Times New Roman" w:hAnsi="Times New Roman" w:cs="Times New Roman" w:hint="eastAsia"/>
-                <w:lang w:eastAsia="zh-CN"/>
+                <w:rFonts w:ascii="Times New Roman" w:eastAsia="Times New Roman" w:hAnsi="Times New Roman" w:cs="Times New Roman"/>
               </w:rPr>
             </w:pPr>
             <w:r>
@@ -443,20 +362,6 @@
                 <w:rFonts w:ascii="Times New Roman" w:eastAsia="Times New Roman" w:hAnsi="Times New Roman" w:cs="Times New Roman"/>
               </w:rPr>
               <w:t>​​</w:t>
-            </w:r>
-            <w:r>
-              <w:rPr>
-                <w:rFonts w:ascii="Times New Roman" w:hAnsi="Times New Roman" w:cs="Times New Roman"/>
-                <w:lang w:eastAsia="zh-CN"/>
-              </w:rPr>
-              <w:t>A</w:t>
-            </w:r>
-            <w:r>
-              <w:rPr>
-                <w:rFonts w:ascii="Times New Roman" w:hAnsi="Times New Roman" w:cs="Times New Roman" w:hint="eastAsia"/>
-                <w:lang w:eastAsia="zh-CN"/>
-              </w:rPr>
-              <w:t>utomation and testing</w:t>
             </w:r>
           </w:p>
         </w:tc>
@@ -531,7 +436,7 @@
           <w:szCs w:val="34"/>
         </w:rPr>
         <w:drawing>
-          <wp:inline distT="0" distB="0" distL="0" distR="0" wp14:anchorId="7142B0CD" wp14:editId="7B6C05E2">
+          <wp:inline distT="0" distB="0" distL="0" distR="0">
             <wp:extent cx="171450" cy="171450"/>
             <wp:effectExtent l="0" t="0" r="6350" b="6350"/>
             <wp:docPr id="922092399" name="Picture 3" descr=":busts_in_silhouette:"/>
@@ -700,12 +605,6 @@
         <w:tc>
           <w:tcPr>
             <w:tcW w:w="4957" w:type="dxa"/>
-            <w:tcBorders>
-              <w:top w:val="single" w:sz="4" w:space="0" w:color="auto"/>
-              <w:left w:val="single" w:sz="4" w:space="0" w:color="auto"/>
-              <w:bottom w:val="single" w:sz="4" w:space="0" w:color="auto"/>
-              <w:right w:val="single" w:sz="4" w:space="0" w:color="auto"/>
-            </w:tcBorders>
             <w:hideMark/>
           </w:tcPr>
           <w:p>
@@ -720,19 +619,20 @@
                 <w:rFonts w:ascii="Times New Roman" w:eastAsia="Times New Roman" w:hAnsi="Times New Roman" w:cs="Times New Roman"/>
                 <w:spacing w:val="-1"/>
               </w:rPr>
-              <w:t>​​Beichen Gu</w:t>
+              <w:t>​​</w:t>
+            </w:r>
+            <w:r>
+              <w:rPr>
+                <w:rFonts w:ascii="Times New Roman" w:eastAsia="Times New Roman" w:hAnsi="Times New Roman" w:cs="Times New Roman"/>
+                <w:spacing w:val="-1"/>
+              </w:rPr>
+              <w:t xml:space="preserve"> </w:t>
             </w:r>
           </w:p>
         </w:tc>
         <w:tc>
           <w:tcPr>
             <w:tcW w:w="2835" w:type="dxa"/>
-            <w:tcBorders>
-              <w:top w:val="single" w:sz="4" w:space="0" w:color="auto"/>
-              <w:left w:val="single" w:sz="4" w:space="0" w:color="auto"/>
-              <w:bottom w:val="single" w:sz="4" w:space="0" w:color="auto"/>
-              <w:right w:val="single" w:sz="4" w:space="0" w:color="auto"/>
-            </w:tcBorders>
             <w:hideMark/>
           </w:tcPr>
           <w:p>
@@ -747,7 +647,14 @@
                 <w:rFonts w:ascii="Times New Roman" w:eastAsia="Times New Roman" w:hAnsi="Times New Roman" w:cs="Times New Roman"/>
                 <w:spacing w:val="-1"/>
               </w:rPr>
-              <w:t>Back end</w:t>
+              <w:t>​​</w:t>
+            </w:r>
+            <w:r>
+              <w:rPr>
+                <w:rFonts w:ascii="Times New Roman" w:eastAsia="Times New Roman" w:hAnsi="Times New Roman" w:cs="Times New Roman"/>
+                <w:spacing w:val="-1"/>
+              </w:rPr>
+              <w:t xml:space="preserve"> </w:t>
             </w:r>
           </w:p>
         </w:tc>
@@ -759,53 +666,27 @@
         <w:tc>
           <w:tcPr>
             <w:tcW w:w="4957" w:type="dxa"/>
-            <w:tcBorders>
-              <w:top w:val="single" w:sz="4" w:space="0" w:color="auto"/>
-              <w:left w:val="single" w:sz="4" w:space="0" w:color="auto"/>
-              <w:bottom w:val="single" w:sz="4" w:space="0" w:color="auto"/>
-              <w:right w:val="single" w:sz="4" w:space="0" w:color="auto"/>
-            </w:tcBorders>
-          </w:tcPr>
-          <w:p>
-            <w:pPr>
-              <w:rPr>
-                <w:rFonts w:ascii="Times New Roman" w:eastAsia="Times New Roman" w:hAnsi="Times New Roman" w:cs="Times New Roman"/>
-                <w:spacing w:val="-1"/>
-              </w:rPr>
-            </w:pPr>
-            <w:r>
-              <w:rPr>
-                <w:rFonts w:ascii="Times New Roman" w:eastAsia="Times New Roman" w:hAnsi="Times New Roman" w:cs="Times New Roman"/>
-                <w:spacing w:val="-1"/>
-              </w:rPr>
-              <w:t>Lucas Xu</w:t>
-            </w:r>
+          </w:tcPr>
+          <w:p>
+            <w:pPr>
+              <w:rPr>
+                <w:rFonts w:ascii="Times New Roman" w:eastAsia="Times New Roman" w:hAnsi="Times New Roman" w:cs="Times New Roman"/>
+                <w:spacing w:val="-1"/>
+              </w:rPr>
+            </w:pPr>
           </w:p>
         </w:tc>
         <w:tc>
           <w:tcPr>
             <w:tcW w:w="2835" w:type="dxa"/>
-            <w:tcBorders>
-              <w:top w:val="single" w:sz="4" w:space="0" w:color="auto"/>
-              <w:left w:val="single" w:sz="4" w:space="0" w:color="auto"/>
-              <w:bottom w:val="single" w:sz="4" w:space="0" w:color="auto"/>
-              <w:right w:val="single" w:sz="4" w:space="0" w:color="auto"/>
-            </w:tcBorders>
-          </w:tcPr>
-          <w:p>
-            <w:pPr>
-              <w:rPr>
-                <w:rFonts w:ascii="Times New Roman" w:eastAsia="Times New Roman" w:hAnsi="Times New Roman" w:cs="Times New Roman"/>
-                <w:spacing w:val="-1"/>
-              </w:rPr>
-            </w:pPr>
-            <w:r>
-              <w:rPr>
-                <w:rFonts w:ascii="Times New Roman" w:eastAsia="Times New Roman" w:hAnsi="Times New Roman" w:cs="Times New Roman"/>
-                <w:spacing w:val="-1"/>
-              </w:rPr>
-              <w:t>Back end</w:t>
-            </w:r>
+          </w:tcPr>
+          <w:p>
+            <w:pPr>
+              <w:rPr>
+                <w:rFonts w:ascii="Times New Roman" w:eastAsia="Times New Roman" w:hAnsi="Times New Roman" w:cs="Times New Roman"/>
+                <w:spacing w:val="-1"/>
+              </w:rPr>
+            </w:pPr>
           </w:p>
         </w:tc>
       </w:tr>
@@ -816,61 +697,27 @@
         <w:tc>
           <w:tcPr>
             <w:tcW w:w="4957" w:type="dxa"/>
-            <w:tcBorders>
-              <w:top w:val="single" w:sz="4" w:space="0" w:color="auto"/>
-              <w:left w:val="single" w:sz="4" w:space="0" w:color="auto"/>
-              <w:bottom w:val="single" w:sz="4" w:space="0" w:color="auto"/>
-              <w:right w:val="single" w:sz="4" w:space="0" w:color="auto"/>
-            </w:tcBorders>
-          </w:tcPr>
-          <w:p>
-            <w:pPr>
-              <w:rPr>
-                <w:rFonts w:ascii="Times New Roman" w:eastAsia="Times New Roman" w:hAnsi="Times New Roman" w:cs="Times New Roman"/>
-                <w:spacing w:val="-1"/>
-              </w:rPr>
-            </w:pPr>
-            <w:r>
-              <w:rPr>
-                <w:rFonts w:ascii="Times New Roman" w:eastAsia="Times New Roman" w:hAnsi="Times New Roman" w:cs="Times New Roman"/>
-                <w:spacing w:val="-1"/>
-              </w:rPr>
-              <w:t>Ming Xu</w:t>
-            </w:r>
+          </w:tcPr>
+          <w:p>
+            <w:pPr>
+              <w:rPr>
+                <w:rFonts w:ascii="Times New Roman" w:eastAsia="Times New Roman" w:hAnsi="Times New Roman" w:cs="Times New Roman"/>
+                <w:spacing w:val="-1"/>
+              </w:rPr>
+            </w:pPr>
           </w:p>
         </w:tc>
         <w:tc>
           <w:tcPr>
             <w:tcW w:w="2835" w:type="dxa"/>
-            <w:tcBorders>
-              <w:top w:val="single" w:sz="4" w:space="0" w:color="auto"/>
-              <w:left w:val="single" w:sz="4" w:space="0" w:color="auto"/>
-              <w:bottom w:val="single" w:sz="4" w:space="0" w:color="auto"/>
-              <w:right w:val="single" w:sz="4" w:space="0" w:color="auto"/>
-            </w:tcBorders>
-          </w:tcPr>
-          <w:p>
-            <w:pPr>
-              <w:rPr>
-                <w:rFonts w:ascii="Times New Roman" w:eastAsia="Times New Roman" w:hAnsi="Times New Roman" w:cs="Times New Roman"/>
-                <w:spacing w:val="-1"/>
-              </w:rPr>
-            </w:pPr>
-            <w:r>
-              <w:rPr>
-                <w:rFonts w:ascii="Times New Roman" w:hAnsi="Times New Roman" w:cs="Times New Roman" w:hint="eastAsia"/>
-                <w:spacing w:val="-1"/>
-                <w:lang w:eastAsia="zh-CN"/>
-              </w:rPr>
-              <w:t>Front</w:t>
-            </w:r>
-            <w:r>
-              <w:rPr>
-                <w:rFonts w:ascii="Times New Roman" w:eastAsia="Times New Roman" w:hAnsi="Times New Roman" w:cs="Times New Roman"/>
-                <w:spacing w:val="-1"/>
-              </w:rPr>
-              <w:t xml:space="preserve"> end</w:t>
-            </w:r>
+          </w:tcPr>
+          <w:p>
+            <w:pPr>
+              <w:rPr>
+                <w:rFonts w:ascii="Times New Roman" w:eastAsia="Times New Roman" w:hAnsi="Times New Roman" w:cs="Times New Roman"/>
+                <w:spacing w:val="-1"/>
+              </w:rPr>
+            </w:pPr>
           </w:p>
         </w:tc>
       </w:tr>
@@ -881,53 +728,27 @@
         <w:tc>
           <w:tcPr>
             <w:tcW w:w="4957" w:type="dxa"/>
-            <w:tcBorders>
-              <w:top w:val="single" w:sz="4" w:space="0" w:color="auto"/>
-              <w:left w:val="single" w:sz="4" w:space="0" w:color="auto"/>
-              <w:bottom w:val="single" w:sz="4" w:space="0" w:color="auto"/>
-              <w:right w:val="single" w:sz="4" w:space="0" w:color="auto"/>
-            </w:tcBorders>
-          </w:tcPr>
-          <w:p>
-            <w:pPr>
-              <w:rPr>
-                <w:rFonts w:ascii="Times New Roman" w:eastAsia="Times New Roman" w:hAnsi="Times New Roman" w:cs="Times New Roman"/>
-                <w:spacing w:val="-1"/>
-              </w:rPr>
-            </w:pPr>
-            <w:r>
-              <w:rPr>
-                <w:rFonts w:ascii="Times New Roman" w:eastAsia="Times New Roman" w:hAnsi="Times New Roman" w:cs="Times New Roman"/>
-                <w:spacing w:val="-1"/>
-              </w:rPr>
-              <w:t>Serena Chen</w:t>
-            </w:r>
+          </w:tcPr>
+          <w:p>
+            <w:pPr>
+              <w:rPr>
+                <w:rFonts w:ascii="Times New Roman" w:eastAsia="Times New Roman" w:hAnsi="Times New Roman" w:cs="Times New Roman"/>
+                <w:spacing w:val="-1"/>
+              </w:rPr>
+            </w:pPr>
           </w:p>
         </w:tc>
         <w:tc>
           <w:tcPr>
             <w:tcW w:w="2835" w:type="dxa"/>
-            <w:tcBorders>
-              <w:top w:val="single" w:sz="4" w:space="0" w:color="auto"/>
-              <w:left w:val="single" w:sz="4" w:space="0" w:color="auto"/>
-              <w:bottom w:val="single" w:sz="4" w:space="0" w:color="auto"/>
-              <w:right w:val="single" w:sz="4" w:space="0" w:color="auto"/>
-            </w:tcBorders>
-          </w:tcPr>
-          <w:p>
-            <w:pPr>
-              <w:rPr>
-                <w:rFonts w:ascii="Times New Roman" w:eastAsia="Times New Roman" w:hAnsi="Times New Roman" w:cs="Times New Roman"/>
-                <w:spacing w:val="-1"/>
-              </w:rPr>
-            </w:pPr>
-            <w:r>
-              <w:rPr>
-                <w:rFonts w:ascii="Times New Roman" w:eastAsia="Times New Roman" w:hAnsi="Times New Roman" w:cs="Times New Roman"/>
-                <w:spacing w:val="-1"/>
-              </w:rPr>
-              <w:t>Front end</w:t>
-            </w:r>
+          </w:tcPr>
+          <w:p>
+            <w:pPr>
+              <w:rPr>
+                <w:rFonts w:ascii="Times New Roman" w:eastAsia="Times New Roman" w:hAnsi="Times New Roman" w:cs="Times New Roman"/>
+                <w:spacing w:val="-1"/>
+              </w:rPr>
+            </w:pPr>
           </w:p>
         </w:tc>
       </w:tr>
@@ -938,53 +759,27 @@
         <w:tc>
           <w:tcPr>
             <w:tcW w:w="4957" w:type="dxa"/>
-            <w:tcBorders>
-              <w:top w:val="single" w:sz="4" w:space="0" w:color="auto"/>
-              <w:left w:val="single" w:sz="4" w:space="0" w:color="auto"/>
-              <w:bottom w:val="single" w:sz="4" w:space="0" w:color="auto"/>
-              <w:right w:val="single" w:sz="4" w:space="0" w:color="auto"/>
-            </w:tcBorders>
-          </w:tcPr>
-          <w:p>
-            <w:pPr>
-              <w:rPr>
-                <w:rFonts w:ascii="Times New Roman" w:eastAsia="Times New Roman" w:hAnsi="Times New Roman" w:cs="Times New Roman"/>
-                <w:spacing w:val="-1"/>
-              </w:rPr>
-            </w:pPr>
-            <w:r>
-              <w:rPr>
-                <w:rFonts w:ascii="Times New Roman" w:eastAsia="Times New Roman" w:hAnsi="Times New Roman" w:cs="Times New Roman"/>
-                <w:spacing w:val="-1"/>
-              </w:rPr>
-              <w:t>Zidong Zheng</w:t>
-            </w:r>
+          </w:tcPr>
+          <w:p>
+            <w:pPr>
+              <w:rPr>
+                <w:rFonts w:ascii="Times New Roman" w:eastAsia="Times New Roman" w:hAnsi="Times New Roman" w:cs="Times New Roman"/>
+                <w:spacing w:val="-1"/>
+              </w:rPr>
+            </w:pPr>
           </w:p>
         </w:tc>
         <w:tc>
           <w:tcPr>
             <w:tcW w:w="2835" w:type="dxa"/>
-            <w:tcBorders>
-              <w:top w:val="single" w:sz="4" w:space="0" w:color="auto"/>
-              <w:left w:val="single" w:sz="4" w:space="0" w:color="auto"/>
-              <w:bottom w:val="single" w:sz="4" w:space="0" w:color="auto"/>
-              <w:right w:val="single" w:sz="4" w:space="0" w:color="auto"/>
-            </w:tcBorders>
-          </w:tcPr>
-          <w:p>
-            <w:pPr>
-              <w:rPr>
-                <w:rFonts w:ascii="Times New Roman" w:eastAsia="Times New Roman" w:hAnsi="Times New Roman" w:cs="Times New Roman"/>
-                <w:spacing w:val="-1"/>
-              </w:rPr>
-            </w:pPr>
-            <w:r>
-              <w:rPr>
-                <w:rFonts w:ascii="Times New Roman" w:eastAsia="Times New Roman" w:hAnsi="Times New Roman" w:cs="Times New Roman"/>
-                <w:spacing w:val="-1"/>
-              </w:rPr>
-              <w:t>Front end</w:t>
-            </w:r>
+          </w:tcPr>
+          <w:p>
+            <w:pPr>
+              <w:rPr>
+                <w:rFonts w:ascii="Times New Roman" w:eastAsia="Times New Roman" w:hAnsi="Times New Roman" w:cs="Times New Roman"/>
+                <w:spacing w:val="-1"/>
+              </w:rPr>
+            </w:pPr>
           </w:p>
         </w:tc>
       </w:tr>
@@ -1099,7 +894,7 @@
           <w:szCs w:val="34"/>
         </w:rPr>
         <w:drawing>
-          <wp:inline distT="0" distB="0" distL="0" distR="0" wp14:anchorId="6C241A87" wp14:editId="7879AD42">
+          <wp:inline distT="0" distB="0" distL="0" distR="0">
             <wp:extent cx="185738" cy="185738"/>
             <wp:effectExtent l="0" t="0" r="5080" b="5080"/>
             <wp:docPr id="459473846" name="Picture 2" descr=":pencil2:"/>
@@ -1264,26 +1059,23 @@
           <w:p>
             <w:pPr>
               <w:rPr>
-                <w:rFonts w:ascii="Times New Roman" w:hAnsi="Times New Roman" w:cs="Times New Roman"/>
-                <w:spacing w:val="-1"/>
-                <w:lang w:eastAsia="zh-CN"/>
-              </w:rPr>
-            </w:pPr>
-            <w:r>
-              <w:rPr>
-                <w:rFonts w:ascii="Times New Roman" w:hAnsi="Times New Roman" w:cs="Times New Roman" w:hint="eastAsia"/>
-                <w:spacing w:val="-1"/>
-                <w:lang w:eastAsia="zh-CN"/>
-              </w:rPr>
-              <w:t xml:space="preserve">Some basic </w:t>
-            </w:r>
-            <w:r>
-              <w:rPr>
-                <w:rFonts w:ascii="Times New Roman" w:hAnsi="Times New Roman" w:cs="Times New Roman" w:hint="eastAsia"/>
-                <w:spacing w:val="-1"/>
-                <w:lang w:eastAsia="zh-CN"/>
-              </w:rPr>
-              <w:t>pages</w:t>
+                <w:rFonts w:ascii="Times New Roman" w:eastAsia="Times New Roman" w:hAnsi="Times New Roman" w:cs="Times New Roman"/>
+                <w:spacing w:val="-1"/>
+              </w:rPr>
+            </w:pPr>
+            <w:r>
+              <w:rPr>
+                <w:rFonts w:ascii="Times New Roman" w:eastAsia="Times New Roman" w:hAnsi="Times New Roman" w:cs="Times New Roman"/>
+                <w:spacing w:val="-1"/>
+              </w:rPr>
+              <w:t>​​</w:t>
+            </w:r>
+            <w:r>
+              <w:rPr>
+                <w:rFonts w:ascii="Times New Roman" w:eastAsia="Times New Roman" w:hAnsi="Times New Roman" w:cs="Times New Roman"/>
+                <w:spacing w:val="-1"/>
+              </w:rPr>
+              <w:t>e.g., Bugs</w:t>
             </w:r>
           </w:p>
         </w:tc>
@@ -1321,26 +1113,23 @@
           <w:p>
             <w:pPr>
               <w:rPr>
-                <w:rFonts w:ascii="Times New Roman" w:hAnsi="Times New Roman" w:cs="Times New Roman"/>
-                <w:spacing w:val="-1"/>
-                <w:lang w:eastAsia="zh-CN"/>
-              </w:rPr>
-            </w:pPr>
-            <w:r>
-              <w:rPr>
-                <w:rFonts w:ascii="Times New Roman" w:hAnsi="Times New Roman" w:cs="Times New Roman"/>
-                <w:spacing w:val="-1"/>
-                <w:lang w:eastAsia="zh-CN"/>
-              </w:rPr>
-              <w:t>Assignment</w:t>
-            </w:r>
-            <w:r>
-              <w:rPr>
-                <w:rFonts w:ascii="Times New Roman" w:hAnsi="Times New Roman" w:cs="Times New Roman" w:hint="eastAsia"/>
-                <w:spacing w:val="-1"/>
-                <w:lang w:eastAsia="zh-CN"/>
-              </w:rPr>
-              <w:t xml:space="preserve"> pages</w:t>
+                <w:rFonts w:ascii="Times New Roman" w:eastAsia="Times New Roman" w:hAnsi="Times New Roman" w:cs="Times New Roman"/>
+                <w:spacing w:val="-1"/>
+              </w:rPr>
+            </w:pPr>
+            <w:r>
+              <w:rPr>
+                <w:rFonts w:ascii="Times New Roman" w:eastAsia="Times New Roman" w:hAnsi="Times New Roman" w:cs="Times New Roman"/>
+                <w:spacing w:val="-1"/>
+              </w:rPr>
+              <w:t>​​</w:t>
+            </w:r>
+            <w:r>
+              <w:rPr>
+                <w:rFonts w:ascii="Times New Roman" w:eastAsia="Times New Roman" w:hAnsi="Times New Roman" w:cs="Times New Roman"/>
+                <w:spacing w:val="-1"/>
+              </w:rPr>
+              <w:t xml:space="preserve"> </w:t>
             </w:r>
           </w:p>
         </w:tc>
@@ -1385,13 +1174,6 @@
                 <w:spacing w:val="-1"/>
               </w:rPr>
             </w:pPr>
-            <w:r>
-              <w:rPr>
-                <w:rFonts w:ascii="Times New Roman" w:eastAsia="Times New Roman" w:hAnsi="Times New Roman" w:cs="Times New Roman"/>
-                <w:spacing w:val="-1"/>
-              </w:rPr>
-              <w:t>None</w:t>
-            </w:r>
           </w:p>
         </w:tc>
       </w:tr>
@@ -1435,13 +1217,6 @@
                 <w:spacing w:val="-1"/>
               </w:rPr>
             </w:pPr>
-            <w:r>
-              <w:rPr>
-                <w:rFonts w:ascii="Times New Roman" w:eastAsia="Times New Roman" w:hAnsi="Times New Roman" w:cs="Times New Roman"/>
-                <w:spacing w:val="-1"/>
-              </w:rPr>
-              <w:t>100%</w:t>
-            </w:r>
           </w:p>
         </w:tc>
       </w:tr>
@@ -1497,28 +1272,7 @@
                 <w:rFonts w:ascii="Times New Roman" w:eastAsia="Times New Roman" w:hAnsi="Times New Roman" w:cs="Times New Roman"/>
                 <w:spacing w:val="-1"/>
               </w:rPr>
-              <w:t xml:space="preserve">All </w:t>
-            </w:r>
-            <w:r>
-              <w:rPr>
-                <w:rFonts w:ascii="Times New Roman" w:eastAsia="Times New Roman" w:hAnsi="Times New Roman" w:cs="Times New Roman"/>
-                <w:spacing w:val="-1"/>
-              </w:rPr>
-              <w:t>issues</w:t>
-            </w:r>
-            <w:r>
-              <w:rPr>
-                <w:rFonts w:ascii="Times New Roman" w:eastAsia="Times New Roman" w:hAnsi="Times New Roman" w:cs="Times New Roman"/>
-                <w:spacing w:val="-1"/>
-              </w:rPr>
-              <w:t xml:space="preserve"> have been completed</w:t>
-            </w:r>
-            <w:r>
-              <w:rPr>
-                <w:rFonts w:ascii="Times New Roman" w:eastAsia="Times New Roman" w:hAnsi="Times New Roman" w:cs="Times New Roman"/>
-                <w:spacing w:val="-1"/>
-              </w:rPr>
-              <w:t>.</w:t>
+              <w:t xml:space="preserve"> </w:t>
             </w:r>
           </w:p>
         </w:tc>
@@ -1612,21 +1366,14 @@
         <w:tc>
           <w:tcPr>
             <w:tcW w:w="5811" w:type="dxa"/>
-            <w:tcBorders>
-              <w:top w:val="single" w:sz="4" w:space="0" w:color="auto"/>
-              <w:left w:val="single" w:sz="4" w:space="0" w:color="auto"/>
-              <w:bottom w:val="single" w:sz="6" w:space="0" w:color="auto"/>
-              <w:right w:val="single" w:sz="4" w:space="0" w:color="auto"/>
-            </w:tcBorders>
             <w:shd w:val="clear" w:color="auto" w:fill="FFFFFF"/>
             <w:hideMark/>
           </w:tcPr>
           <w:p>
             <w:pPr>
               <w:rPr>
-                <w:rFonts w:ascii="Times New Roman" w:hAnsi="Times New Roman" w:cs="Times New Roman"/>
-                <w:spacing w:val="-1"/>
-                <w:lang w:eastAsia="zh-CN"/>
+                <w:rFonts w:ascii="Times New Roman" w:eastAsia="Times New Roman" w:hAnsi="Times New Roman" w:cs="Times New Roman"/>
+                <w:spacing w:val="-1"/>
               </w:rPr>
             </w:pPr>
             <w:r>
@@ -1638,19 +1385,10 @@
             </w:r>
             <w:r>
               <w:rPr>
-                <w:rFonts w:ascii="Times New Roman" w:hAnsi="Times New Roman" w:cs="Times New Roman" w:hint="eastAsia"/>
-                <w:spacing w:val="-1"/>
-                <w:lang w:eastAsia="zh-CN"/>
-              </w:rPr>
-              <w:t>3.</w:t>
-            </w:r>
-            <w:r>
-              <w:rPr>
-                <w:rFonts w:ascii="Times New Roman" w:hAnsi="Times New Roman" w:cs="Times New Roman" w:hint="eastAsia"/>
-                <w:spacing w:val="-1"/>
-                <w:lang w:eastAsia="zh-CN"/>
-              </w:rPr>
-              <w:t>22</w:t>
+                <w:rFonts w:ascii="Times New Roman" w:eastAsia="Times New Roman" w:hAnsi="Times New Roman" w:cs="Times New Roman"/>
+                <w:spacing w:val="-1"/>
+              </w:rPr>
+              <w:t xml:space="preserve"> </w:t>
             </w:r>
           </w:p>
         </w:tc>
@@ -1683,54 +1421,15 @@
         <w:tc>
           <w:tcPr>
             <w:tcW w:w="5811" w:type="dxa"/>
-            <w:tcBorders>
-              <w:top w:val="single" w:sz="6" w:space="0" w:color="auto"/>
-              <w:left w:val="single" w:sz="4" w:space="0" w:color="auto"/>
-              <w:bottom w:val="single" w:sz="6" w:space="0" w:color="auto"/>
-              <w:right w:val="single" w:sz="4" w:space="0" w:color="auto"/>
-            </w:tcBorders>
             <w:hideMark/>
           </w:tcPr>
           <w:p>
             <w:pPr>
               <w:rPr>
-                <w:rFonts w:ascii="Times New Roman" w:hAnsi="Times New Roman" w:cs="Times New Roman"/>
-                <w:spacing w:val="-1"/>
-                <w:lang w:eastAsia="zh-CN"/>
-              </w:rPr>
-            </w:pPr>
-            <w:r>
-              <w:rPr>
-                <w:rFonts w:ascii="Times New Roman" w:hAnsi="Times New Roman" w:cs="Times New Roman" w:hint="eastAsia"/>
-                <w:spacing w:val="-1"/>
-                <w:lang w:eastAsia="zh-CN"/>
-              </w:rPr>
-              <w:t>3</w:t>
-            </w:r>
-            <w:r>
-              <w:rPr>
-                <w:rFonts w:ascii="Times New Roman" w:hAnsi="Times New Roman" w:cs="Times New Roman"/>
-                <w:spacing w:val="-1"/>
-                <w:lang w:eastAsia="zh-CN"/>
-              </w:rPr>
-              <w:t>.</w:t>
-            </w:r>
-            <w:r>
-              <w:rPr>
-                <w:rFonts w:ascii="Times New Roman" w:hAnsi="Times New Roman" w:cs="Times New Roman" w:hint="eastAsia"/>
-                <w:spacing w:val="-1"/>
-                <w:lang w:eastAsia="zh-CN"/>
-              </w:rPr>
-              <w:t>2</w:t>
-            </w:r>
-            <w:r>
-              <w:rPr>
-                <w:rFonts w:ascii="Times New Roman" w:hAnsi="Times New Roman" w:cs="Times New Roman" w:hint="eastAsia"/>
-                <w:spacing w:val="-1"/>
-                <w:lang w:eastAsia="zh-CN"/>
-              </w:rPr>
-              <w:t>9</w:t>
-            </w:r>
+                <w:rFonts w:ascii="Times New Roman" w:eastAsia="Times New Roman" w:hAnsi="Times New Roman" w:cs="Times New Roman"/>
+                <w:spacing w:val="-1"/>
+              </w:rPr>
+            </w:pPr>
           </w:p>
         </w:tc>
       </w:tr>
@@ -1762,42 +1461,28 @@
         <w:tc>
           <w:tcPr>
             <w:tcW w:w="5811" w:type="dxa"/>
-            <w:tcBorders>
-              <w:top w:val="single" w:sz="6" w:space="0" w:color="auto"/>
-              <w:left w:val="single" w:sz="4" w:space="0" w:color="auto"/>
-              <w:bottom w:val="single" w:sz="6" w:space="0" w:color="auto"/>
-              <w:right w:val="single" w:sz="4" w:space="0" w:color="auto"/>
-            </w:tcBorders>
             <w:hideMark/>
           </w:tcPr>
           <w:p>
             <w:pPr>
               <w:rPr>
-                <w:rFonts w:ascii="Times New Roman" w:hAnsi="Times New Roman" w:cs="Times New Roman"/>
-                <w:spacing w:val="-1"/>
-                <w:lang w:eastAsia="zh-CN"/>
-              </w:rPr>
-            </w:pPr>
-            <w:r>
-              <w:rPr>
-                <w:rFonts w:ascii="Times New Roman" w:hAnsi="Times New Roman" w:cs="Times New Roman" w:hint="eastAsia"/>
-                <w:lang w:eastAsia="zh-CN"/>
-              </w:rPr>
-              <w:t>F</w:t>
-            </w:r>
-            <w:r>
-              <w:rPr>
-                <w:rFonts w:ascii="Times New Roman" w:hAnsi="Times New Roman" w:cs="Times New Roman"/>
-                <w:lang w:eastAsia="zh-CN"/>
-              </w:rPr>
-              <w:t>rontend and backend interfaces</w:t>
-            </w:r>
-            <w:r>
-              <w:rPr>
-                <w:rFonts w:ascii="Times New Roman" w:hAnsi="Times New Roman" w:cs="Times New Roman" w:hint="eastAsia"/>
-                <w:lang w:eastAsia="zh-CN"/>
-              </w:rPr>
-              <w:t xml:space="preserve"> connection</w:t>
+                <w:rFonts w:ascii="Times New Roman" w:eastAsia="Times New Roman" w:hAnsi="Times New Roman" w:cs="Times New Roman"/>
+                <w:spacing w:val="-1"/>
+              </w:rPr>
+            </w:pPr>
+            <w:r>
+              <w:rPr>
+                <w:rFonts w:ascii="Times New Roman" w:eastAsia="Times New Roman" w:hAnsi="Times New Roman" w:cs="Times New Roman"/>
+                <w:spacing w:val="-1"/>
+              </w:rPr>
+              <w:t>​​</w:t>
+            </w:r>
+            <w:r>
+              <w:rPr>
+                <w:rFonts w:ascii="Times New Roman" w:eastAsia="Times New Roman" w:hAnsi="Times New Roman" w:cs="Times New Roman"/>
+                <w:spacing w:val="-1"/>
+              </w:rPr>
+              <w:t xml:space="preserve"> </w:t>
             </w:r>
           </w:p>
         </w:tc>
@@ -1831,27 +1516,14 @@
         <w:tc>
           <w:tcPr>
             <w:tcW w:w="5811" w:type="dxa"/>
-            <w:tcBorders>
-              <w:top w:val="single" w:sz="6" w:space="0" w:color="auto"/>
-              <w:left w:val="single" w:sz="4" w:space="0" w:color="auto"/>
-              <w:bottom w:val="single" w:sz="6" w:space="0" w:color="auto"/>
-              <w:right w:val="single" w:sz="4" w:space="0" w:color="auto"/>
-            </w:tcBorders>
-          </w:tcPr>
-          <w:p>
-            <w:pPr>
-              <w:rPr>
-                <w:rFonts w:ascii="Times New Roman" w:eastAsia="Times New Roman" w:hAnsi="Times New Roman" w:cs="Times New Roman"/>
-                <w:spacing w:val="-1"/>
-              </w:rPr>
-            </w:pPr>
-            <w:r>
-              <w:rPr>
-                <w:rFonts w:ascii="Times New Roman" w:eastAsia="Times New Roman" w:hAnsi="Times New Roman" w:cs="Times New Roman"/>
-                <w:spacing w:val="-1"/>
-              </w:rPr>
-              <w:t>100%</w:t>
-            </w:r>
+          </w:tcPr>
+          <w:p>
+            <w:pPr>
+              <w:rPr>
+                <w:rFonts w:ascii="Times New Roman" w:eastAsia="Times New Roman" w:hAnsi="Times New Roman" w:cs="Times New Roman"/>
+                <w:spacing w:val="-1"/>
+              </w:rPr>
+            </w:pPr>
           </w:p>
         </w:tc>
       </w:tr>
@@ -1884,27 +1556,14 @@
         <w:tc>
           <w:tcPr>
             <w:tcW w:w="5811" w:type="dxa"/>
-            <w:tcBorders>
-              <w:top w:val="single" w:sz="6" w:space="0" w:color="auto"/>
-              <w:left w:val="single" w:sz="4" w:space="0" w:color="auto"/>
-              <w:bottom w:val="single" w:sz="6" w:space="0" w:color="auto"/>
-              <w:right w:val="single" w:sz="4" w:space="0" w:color="auto"/>
-            </w:tcBorders>
-          </w:tcPr>
-          <w:p>
-            <w:pPr>
-              <w:rPr>
-                <w:rFonts w:ascii="Times New Roman" w:eastAsia="Times New Roman" w:hAnsi="Times New Roman" w:cs="Times New Roman"/>
-                <w:spacing w:val="-1"/>
-              </w:rPr>
-            </w:pPr>
-            <w:r>
-              <w:rPr>
-                <w:rFonts w:ascii="Times New Roman" w:eastAsia="Times New Roman" w:hAnsi="Times New Roman" w:cs="Times New Roman"/>
-                <w:spacing w:val="-1"/>
-              </w:rPr>
-              <w:t>100%</w:t>
-            </w:r>
+          </w:tcPr>
+          <w:p>
+            <w:pPr>
+              <w:rPr>
+                <w:rFonts w:ascii="Times New Roman" w:eastAsia="Times New Roman" w:hAnsi="Times New Roman" w:cs="Times New Roman"/>
+                <w:spacing w:val="-1"/>
+              </w:rPr>
+            </w:pPr>
           </w:p>
         </w:tc>
       </w:tr>
@@ -1937,86 +1596,80 @@
         <w:tc>
           <w:tcPr>
             <w:tcW w:w="5811" w:type="dxa"/>
-            <w:tcBorders>
-              <w:top w:val="single" w:sz="6" w:space="0" w:color="auto"/>
-              <w:left w:val="single" w:sz="4" w:space="0" w:color="auto"/>
-              <w:bottom w:val="single" w:sz="4" w:space="0" w:color="auto"/>
-              <w:right w:val="single" w:sz="4" w:space="0" w:color="auto"/>
-            </w:tcBorders>
-          </w:tcPr>
-          <w:p>
-            <w:pPr>
-              <w:rPr>
-                <w:rFonts w:ascii="Times New Roman" w:eastAsia="Times New Roman" w:hAnsi="Times New Roman" w:cs="Times New Roman"/>
-                <w:spacing w:val="-1"/>
-              </w:rPr>
-            </w:pPr>
-            <w:r>
-              <w:rPr>
-                <w:rFonts w:ascii="Times New Roman" w:eastAsia="Times New Roman" w:hAnsi="Times New Roman" w:cs="Times New Roman"/>
-                <w:spacing w:val="-1"/>
-              </w:rPr>
-              <w:t xml:space="preserve"> Beichen Gu 100%</w:t>
-            </w:r>
-          </w:p>
-          <w:p>
-            <w:pPr>
-              <w:rPr>
-                <w:rFonts w:ascii="Times New Roman" w:eastAsia="Times New Roman" w:hAnsi="Times New Roman" w:cs="Times New Roman"/>
-                <w:spacing w:val="-1"/>
-              </w:rPr>
-            </w:pPr>
-            <w:r>
-              <w:rPr>
-                <w:rFonts w:ascii="Times New Roman" w:eastAsia="Times New Roman" w:hAnsi="Times New Roman" w:cs="Times New Roman"/>
-                <w:spacing w:val="-1"/>
-              </w:rPr>
-              <w:t xml:space="preserve"> Lucas Xu 100%</w:t>
-            </w:r>
-          </w:p>
-          <w:p>
-            <w:pPr>
-              <w:rPr>
-                <w:rFonts w:ascii="Times New Roman" w:eastAsia="Times New Roman" w:hAnsi="Times New Roman" w:cs="Times New Roman"/>
-                <w:spacing w:val="-1"/>
-              </w:rPr>
-            </w:pPr>
-            <w:r>
-              <w:rPr>
-                <w:rFonts w:ascii="Times New Roman" w:eastAsia="Times New Roman" w:hAnsi="Times New Roman" w:cs="Times New Roman"/>
-                <w:spacing w:val="-1"/>
-              </w:rPr>
-              <w:t xml:space="preserve"> Ming Xu 100%</w:t>
-            </w:r>
-          </w:p>
-          <w:p>
-            <w:pPr>
-              <w:rPr>
-                <w:rFonts w:ascii="Times New Roman" w:eastAsia="Times New Roman" w:hAnsi="Times New Roman" w:cs="Times New Roman"/>
-                <w:spacing w:val="-1"/>
-              </w:rPr>
-            </w:pPr>
-            <w:r>
-              <w:rPr>
-                <w:rFonts w:ascii="Times New Roman" w:eastAsia="Times New Roman" w:hAnsi="Times New Roman" w:cs="Times New Roman"/>
-                <w:spacing w:val="-1"/>
-              </w:rPr>
-              <w:t xml:space="preserve"> Serena Chen 100%</w:t>
-            </w:r>
-          </w:p>
-          <w:p>
-            <w:pPr>
-              <w:rPr>
-                <w:rFonts w:ascii="Times New Roman" w:eastAsia="Times New Roman" w:hAnsi="Times New Roman" w:cs="Times New Roman"/>
-                <w:spacing w:val="-1"/>
-              </w:rPr>
-            </w:pPr>
-            <w:r>
-              <w:rPr>
-                <w:rFonts w:ascii="Times New Roman" w:eastAsia="Times New Roman" w:hAnsi="Times New Roman" w:cs="Times New Roman"/>
-                <w:spacing w:val="-1"/>
-              </w:rPr>
-              <w:t xml:space="preserve"> Zidong Zheng 100%</w:t>
+          </w:tcPr>
+          <w:p>
+            <w:pPr>
+              <w:rPr>
+                <w:rFonts w:ascii="Times New Roman" w:eastAsia="Times New Roman" w:hAnsi="Times New Roman" w:cs="Times New Roman"/>
+                <w:spacing w:val="-1"/>
+              </w:rPr>
+            </w:pPr>
+            <w:r>
+              <w:rPr>
+                <w:rFonts w:ascii="Times New Roman" w:eastAsia="Times New Roman" w:hAnsi="Times New Roman" w:cs="Times New Roman"/>
+                <w:spacing w:val="-1"/>
+              </w:rPr>
+              <w:t xml:space="preserve"> Member 1</w:t>
+            </w:r>
+          </w:p>
+          <w:p>
+            <w:pPr>
+              <w:rPr>
+                <w:rFonts w:ascii="Times New Roman" w:eastAsia="Times New Roman" w:hAnsi="Times New Roman" w:cs="Times New Roman"/>
+                <w:spacing w:val="-1"/>
+              </w:rPr>
+            </w:pPr>
+            <w:r>
+              <w:rPr>
+                <w:rFonts w:ascii="Times New Roman" w:eastAsia="Times New Roman" w:hAnsi="Times New Roman" w:cs="Times New Roman"/>
+                <w:spacing w:val="-1"/>
+              </w:rPr>
+              <w:t xml:space="preserve"> Member 2</w:t>
+            </w:r>
+          </w:p>
+          <w:p>
+            <w:pPr>
+              <w:rPr>
+                <w:rFonts w:ascii="Times New Roman" w:eastAsia="Times New Roman" w:hAnsi="Times New Roman" w:cs="Times New Roman"/>
+                <w:spacing w:val="-1"/>
+              </w:rPr>
+            </w:pPr>
+            <w:r>
+              <w:rPr>
+                <w:rFonts w:ascii="Times New Roman" w:eastAsia="Times New Roman" w:hAnsi="Times New Roman" w:cs="Times New Roman"/>
+                <w:spacing w:val="-1"/>
+              </w:rPr>
+              <w:t xml:space="preserve"> Member 3</w:t>
+            </w:r>
+          </w:p>
+          <w:p>
+            <w:pPr>
+              <w:rPr>
+                <w:rFonts w:ascii="Times New Roman" w:eastAsia="Times New Roman" w:hAnsi="Times New Roman" w:cs="Times New Roman"/>
+                <w:spacing w:val="-1"/>
+              </w:rPr>
+            </w:pPr>
+            <w:r>
+              <w:rPr>
+                <w:rFonts w:ascii="Times New Roman" w:eastAsia="Times New Roman" w:hAnsi="Times New Roman" w:cs="Times New Roman"/>
+                <w:spacing w:val="-1"/>
+              </w:rPr>
+              <w:t xml:space="preserve"> Member 4</w:t>
+            </w:r>
+          </w:p>
+          <w:p>
+            <w:pPr>
+              <w:rPr>
+                <w:rFonts w:ascii="Times New Roman" w:eastAsia="Times New Roman" w:hAnsi="Times New Roman" w:cs="Times New Roman"/>
+                <w:spacing w:val="-1"/>
+              </w:rPr>
+            </w:pPr>
+            <w:r>
+              <w:rPr>
+                <w:rFonts w:ascii="Times New Roman" w:eastAsia="Times New Roman" w:hAnsi="Times New Roman" w:cs="Times New Roman"/>
+                <w:spacing w:val="-1"/>
+              </w:rPr>
+              <w:t xml:space="preserve"> Member 5</w:t>
             </w:r>
           </w:p>
           <w:p>
@@ -2072,25 +1725,10 @@
           <w:p>
             <w:pPr>
               <w:rPr>
-                <w:rFonts w:ascii="Times New Roman" w:hAnsi="Times New Roman" w:cs="Times New Roman" w:hint="eastAsia"/>
-                <w:spacing w:val="-1"/>
-                <w:lang w:eastAsia="zh-CN"/>
-              </w:rPr>
-            </w:pPr>
-            <w:r>
-              <w:rPr>
-                <w:rFonts w:ascii="Times New Roman" w:hAnsi="Times New Roman" w:cs="Times New Roman"/>
-                <w:lang w:eastAsia="zh-CN"/>
-              </w:rPr>
-              <w:t>Unified format of frontend and backend interfaces</w:t>
-            </w:r>
-            <w:r>
-              <w:rPr>
-                <w:rFonts w:ascii="Times New Roman" w:hAnsi="Times New Roman" w:cs="Times New Roman" w:hint="eastAsia"/>
-                <w:lang w:eastAsia="zh-CN"/>
-              </w:rPr>
-              <w:t>, automation</w:t>
-            </w:r>
+                <w:rFonts w:ascii="Times New Roman" w:eastAsia="Times New Roman" w:hAnsi="Times New Roman" w:cs="Times New Roman"/>
+                <w:spacing w:val="-1"/>
+              </w:rPr>
+            </w:pPr>
           </w:p>
         </w:tc>
       </w:tr>
@@ -2137,43 +1775,10 @@
           <w:p>
             <w:pPr>
               <w:rPr>
-                <w:rFonts w:ascii="Times New Roman" w:hAnsi="Times New Roman" w:cs="Times New Roman"/>
-                <w:spacing w:val="-1"/>
-                <w:lang w:eastAsia="zh-CN"/>
-              </w:rPr>
-            </w:pPr>
-            <w:r>
-              <w:rPr>
-                <w:rFonts w:ascii="Times New Roman" w:hAnsi="Times New Roman" w:cs="Times New Roman"/>
-                <w:spacing w:val="-1"/>
-                <w:lang w:eastAsia="zh-CN"/>
-              </w:rPr>
-              <w:t xml:space="preserve">Group </w:t>
-            </w:r>
-            <w:r>
-              <w:rPr>
-                <w:rFonts w:ascii="Times New Roman" w:hAnsi="Times New Roman" w:cs="Times New Roman" w:hint="eastAsia"/>
-                <w:spacing w:val="-1"/>
-                <w:lang w:eastAsia="zh-CN"/>
-              </w:rPr>
-              <w:t>b</w:t>
-            </w:r>
-            <w:r>
-              <w:rPr>
-                <w:rFonts w:ascii="Times New Roman" w:hAnsi="Times New Roman" w:cs="Times New Roman"/>
-                <w:spacing w:val="-1"/>
-                <w:lang w:eastAsia="zh-CN"/>
-              </w:rPr>
-              <w:t>rainstorm</w:t>
-            </w:r>
-            <w:r>
-              <w:rPr>
-                <w:rFonts w:ascii="Times New Roman" w:hAnsi="Times New Roman" w:cs="Times New Roman" w:hint="eastAsia"/>
-                <w:spacing w:val="-1"/>
-                <w:lang w:eastAsia="zh-CN"/>
-              </w:rPr>
-              <w:t xml:space="preserve"> and research</w:t>
-            </w:r>
+                <w:rFonts w:ascii="Times New Roman" w:eastAsia="Times New Roman" w:hAnsi="Times New Roman" w:cs="Times New Roman"/>
+                <w:spacing w:val="-1"/>
+              </w:rPr>
+            </w:pPr>
           </w:p>
         </w:tc>
       </w:tr>
@@ -2248,7 +1853,7 @@
           <w:szCs w:val="34"/>
         </w:rPr>
         <w:drawing>
-          <wp:inline distT="0" distB="0" distL="0" distR="0" wp14:anchorId="572AE19A" wp14:editId="75347501">
+          <wp:inline distT="0" distB="0" distL="0" distR="0">
             <wp:extent cx="178594" cy="178594"/>
             <wp:effectExtent l="0" t="0" r="0" b="0"/>
             <wp:docPr id="306956271" name="Picture 1" descr=":books:"/>
@@ -3249,7 +2854,7 @@
   <w:docDefaults>
     <w:rPrDefault>
       <w:rPr>
-        <w:rFonts w:asciiTheme="minorHAnsi" w:eastAsiaTheme="minorEastAsia" w:hAnsiTheme="minorHAnsi" w:cstheme="minorBidi"/>
+        <w:rFonts w:asciiTheme="minorHAnsi" w:eastAsiaTheme="minorHAnsi" w:hAnsiTheme="minorHAnsi" w:cstheme="minorBidi"/>
         <w:sz w:val="24"/>
         <w:szCs w:val="24"/>
         <w:lang w:val="en-CA" w:eastAsia="en-US" w:bidi="ar-SA"/>
@@ -3635,14 +3240,14 @@
     <w:lsdException w:name="Unresolved Mention" w:semiHidden="1" w:unhideWhenUsed="1"/>
     <w:lsdException w:name="Smart Link" w:semiHidden="1" w:unhideWhenUsed="1"/>
   </w:latentStyles>
-  <w:style w:type="paragraph" w:default="1" w:styleId="a">
+  <w:style w:type="paragraph" w:default="1" w:styleId="Normal">
     <w:name w:val="Normal"/>
     <w:qFormat/>
   </w:style>
-  <w:style w:type="paragraph" w:styleId="2">
+  <w:style w:type="paragraph" w:styleId="Heading2">
     <w:name w:val="heading 2"/>
-    <w:basedOn w:val="a"/>
-    <w:link w:val="20"/>
+    <w:basedOn w:val="Normal"/>
+    <w:link w:val="Heading2Char"/>
     <w:uiPriority w:val="9"/>
     <w:qFormat/>
     <w:rsid w:val="000873D4"/>
@@ -3658,10 +3263,10 @@
       <w:szCs w:val="36"/>
     </w:rPr>
   </w:style>
-  <w:style w:type="paragraph" w:styleId="3">
+  <w:style w:type="paragraph" w:styleId="Heading3">
     <w:name w:val="heading 3"/>
-    <w:basedOn w:val="a"/>
-    <w:link w:val="30"/>
+    <w:basedOn w:val="Normal"/>
+    <w:link w:val="Heading3Char"/>
     <w:uiPriority w:val="9"/>
     <w:qFormat/>
     <w:rsid w:val="000873D4"/>
@@ -3677,13 +3282,13 @@
       <w:szCs w:val="27"/>
     </w:rPr>
   </w:style>
-  <w:style w:type="character" w:default="1" w:styleId="a0">
+  <w:style w:type="character" w:default="1" w:styleId="DefaultParagraphFont">
     <w:name w:val="Default Paragraph Font"/>
     <w:uiPriority w:val="1"/>
     <w:semiHidden/>
     <w:unhideWhenUsed/>
   </w:style>
-  <w:style w:type="table" w:default="1" w:styleId="a1">
+  <w:style w:type="table" w:default="1" w:styleId="TableNormal">
     <w:name w:val="Normal Table"/>
     <w:uiPriority w:val="99"/>
     <w:semiHidden/>
@@ -3698,16 +3303,16 @@
       </w:tblCellMar>
     </w:tblPr>
   </w:style>
-  <w:style w:type="numbering" w:default="1" w:styleId="a2">
+  <w:style w:type="numbering" w:default="1" w:styleId="NoList">
     <w:name w:val="No List"/>
     <w:uiPriority w:val="99"/>
     <w:semiHidden/>
     <w:unhideWhenUsed/>
   </w:style>
-  <w:style w:type="paragraph" w:styleId="a3">
+  <w:style w:type="paragraph" w:styleId="Header">
     <w:name w:val="header"/>
-    <w:basedOn w:val="a"/>
-    <w:link w:val="a4"/>
+    <w:basedOn w:val="Normal"/>
+    <w:link w:val="HeaderChar"/>
     <w:uiPriority w:val="99"/>
     <w:unhideWhenUsed/>
     <w:rsid w:val="000873D4"/>
@@ -3718,17 +3323,17 @@
       </w:tabs>
     </w:pPr>
   </w:style>
-  <w:style w:type="character" w:customStyle="1" w:styleId="a4">
-    <w:name w:val="页眉 字符"/>
-    <w:basedOn w:val="a0"/>
-    <w:link w:val="a3"/>
+  <w:style w:type="character" w:customStyle="1" w:styleId="HeaderChar">
+    <w:name w:val="Header Char"/>
+    <w:basedOn w:val="DefaultParagraphFont"/>
+    <w:link w:val="Header"/>
     <w:uiPriority w:val="99"/>
     <w:rsid w:val="000873D4"/>
   </w:style>
-  <w:style w:type="paragraph" w:styleId="a5">
+  <w:style w:type="paragraph" w:styleId="Footer">
     <w:name w:val="footer"/>
-    <w:basedOn w:val="a"/>
-    <w:link w:val="a6"/>
+    <w:basedOn w:val="Normal"/>
+    <w:link w:val="FooterChar"/>
     <w:uiPriority w:val="99"/>
     <w:unhideWhenUsed/>
     <w:rsid w:val="000873D4"/>
@@ -3739,17 +3344,17 @@
       </w:tabs>
     </w:pPr>
   </w:style>
-  <w:style w:type="character" w:customStyle="1" w:styleId="a6">
-    <w:name w:val="页脚 字符"/>
-    <w:basedOn w:val="a0"/>
-    <w:link w:val="a5"/>
+  <w:style w:type="character" w:customStyle="1" w:styleId="FooterChar">
+    <w:name w:val="Footer Char"/>
+    <w:basedOn w:val="DefaultParagraphFont"/>
+    <w:link w:val="Footer"/>
     <w:uiPriority w:val="99"/>
     <w:rsid w:val="000873D4"/>
   </w:style>
-  <w:style w:type="character" w:customStyle="1" w:styleId="20">
-    <w:name w:val="标题 2 字符"/>
-    <w:basedOn w:val="a0"/>
-    <w:link w:val="2"/>
+  <w:style w:type="character" w:customStyle="1" w:styleId="Heading2Char">
+    <w:name w:val="Heading 2 Char"/>
+    <w:basedOn w:val="DefaultParagraphFont"/>
+    <w:link w:val="Heading2"/>
     <w:uiPriority w:val="9"/>
     <w:rsid w:val="000873D4"/>
     <w:rPr>
@@ -3760,10 +3365,10 @@
       <w:szCs w:val="36"/>
     </w:rPr>
   </w:style>
-  <w:style w:type="character" w:customStyle="1" w:styleId="30">
-    <w:name w:val="标题 3 字符"/>
-    <w:basedOn w:val="a0"/>
-    <w:link w:val="3"/>
+  <w:style w:type="character" w:customStyle="1" w:styleId="Heading3Char">
+    <w:name w:val="Heading 3 Char"/>
+    <w:basedOn w:val="DefaultParagraphFont"/>
+    <w:link w:val="Heading3"/>
     <w:uiPriority w:val="9"/>
     <w:rsid w:val="000873D4"/>
     <w:rPr>
@@ -3776,12 +3381,12 @@
   </w:style>
   <w:style w:type="character" w:customStyle="1" w:styleId="ect41kw7">
     <w:name w:val="_ect41kw7"/>
-    <w:basedOn w:val="a0"/>
+    <w:basedOn w:val="DefaultParagraphFont"/>
     <w:rsid w:val="000873D4"/>
   </w:style>
   <w:style w:type="paragraph" w:customStyle="1" w:styleId="cc-1rr4y08">
     <w:name w:val="cc-1rr4y08"/>
-    <w:basedOn w:val="a"/>
+    <w:basedOn w:val="Normal"/>
     <w:rsid w:val="000873D4"/>
     <w:pPr>
       <w:spacing w:before="100" w:beforeAutospacing="1" w:after="100" w:afterAutospacing="1"/>
@@ -3792,17 +3397,17 @@
   </w:style>
   <w:style w:type="character" w:customStyle="1" w:styleId="cc-i36oiv">
     <w:name w:val="cc-i36oiv"/>
-    <w:basedOn w:val="a0"/>
+    <w:basedOn w:val="DefaultParagraphFont"/>
     <w:rsid w:val="000873D4"/>
   </w:style>
   <w:style w:type="character" w:customStyle="1" w:styleId="cc-178ag6o">
     <w:name w:val="cc-178ag6o"/>
-    <w:basedOn w:val="a0"/>
+    <w:basedOn w:val="DefaultParagraphFont"/>
     <w:rsid w:val="000873D4"/>
   </w:style>
   <w:style w:type="paragraph" w:customStyle="1" w:styleId="cc-1ezvki8">
     <w:name w:val="cc-1ezvki8"/>
-    <w:basedOn w:val="a"/>
+    <w:basedOn w:val="Normal"/>
     <w:rsid w:val="000873D4"/>
     <w:pPr>
       <w:spacing w:before="100" w:beforeAutospacing="1" w:after="100" w:afterAutospacing="1"/>
@@ -3811,9 +3416,9 @@
       <w:rFonts w:ascii="Times New Roman" w:eastAsia="Times New Roman" w:hAnsi="Times New Roman" w:cs="Times New Roman"/>
     </w:rPr>
   </w:style>
-  <w:style w:type="character" w:styleId="a7">
+  <w:style w:type="character" w:styleId="Hyperlink">
     <w:name w:val="Hyperlink"/>
-    <w:basedOn w:val="a0"/>
+    <w:basedOn w:val="DefaultParagraphFont"/>
     <w:uiPriority w:val="99"/>
     <w:semiHidden/>
     <w:unhideWhenUsed/>
@@ -3825,22 +3430,22 @@
   </w:style>
   <w:style w:type="character" w:customStyle="1" w:styleId="cc-1gd7hga">
     <w:name w:val="cc-1gd7hga"/>
-    <w:basedOn w:val="a0"/>
+    <w:basedOn w:val="DefaultParagraphFont"/>
     <w:rsid w:val="000873D4"/>
   </w:style>
   <w:style w:type="character" w:customStyle="1" w:styleId="emoji-popup-button-text">
     <w:name w:val="emoji-popup-button-text"/>
-    <w:basedOn w:val="a0"/>
+    <w:basedOn w:val="DefaultParagraphFont"/>
     <w:rsid w:val="000873D4"/>
   </w:style>
   <w:style w:type="character" w:customStyle="1" w:styleId="add-header-image-button">
     <w:name w:val="add-header-image-button"/>
-    <w:basedOn w:val="a0"/>
+    <w:basedOn w:val="DefaultParagraphFont"/>
     <w:rsid w:val="000873D4"/>
   </w:style>
-  <w:style w:type="paragraph" w:styleId="a8">
+  <w:style w:type="paragraph" w:styleId="NormalWeb">
     <w:name w:val="Normal (Web)"/>
-    <w:basedOn w:val="a"/>
+    <w:basedOn w:val="Normal"/>
     <w:uiPriority w:val="99"/>
     <w:semiHidden/>
     <w:unhideWhenUsed/>
@@ -3854,12 +3459,12 @@
   </w:style>
   <w:style w:type="character" w:customStyle="1" w:styleId="extension-title">
     <w:name w:val="extension-title"/>
-    <w:basedOn w:val="a0"/>
+    <w:basedOn w:val="DefaultParagraphFont"/>
     <w:rsid w:val="000873D4"/>
   </w:style>
   <w:style w:type="paragraph" w:customStyle="1" w:styleId="qtt8140o">
     <w:name w:val="_qtt8140o"/>
-    <w:basedOn w:val="a"/>
+    <w:basedOn w:val="Normal"/>
     <w:rsid w:val="000873D4"/>
     <w:pPr>
       <w:spacing w:before="100" w:beforeAutospacing="1" w:after="100" w:afterAutospacing="1"/>
@@ -3870,27 +3475,27 @@
   </w:style>
   <w:style w:type="character" w:customStyle="1" w:styleId="toc-item-body">
     <w:name w:val="toc-item-body"/>
-    <w:basedOn w:val="a0"/>
+    <w:basedOn w:val="DefaultParagraphFont"/>
     <w:rsid w:val="000873D4"/>
   </w:style>
   <w:style w:type="character" w:customStyle="1" w:styleId="zerowidthspacecontainer">
     <w:name w:val="zerowidthspacecontainer"/>
-    <w:basedOn w:val="a0"/>
+    <w:basedOn w:val="DefaultParagraphFont"/>
     <w:rsid w:val="000873D4"/>
   </w:style>
   <w:style w:type="character" w:customStyle="1" w:styleId="assistive">
     <w:name w:val="assistive"/>
-    <w:basedOn w:val="a0"/>
+    <w:basedOn w:val="DefaultParagraphFont"/>
     <w:rsid w:val="000873D4"/>
   </w:style>
   <w:style w:type="character" w:customStyle="1" w:styleId="pm-placeholder">
     <w:name w:val="pm-placeholder"/>
-    <w:basedOn w:val="a0"/>
+    <w:basedOn w:val="DefaultParagraphFont"/>
     <w:rsid w:val="000873D4"/>
   </w:style>
-  <w:style w:type="character" w:styleId="a9">
+  <w:style w:type="character" w:styleId="Strong">
     <w:name w:val="Strong"/>
-    <w:basedOn w:val="a0"/>
+    <w:basedOn w:val="DefaultParagraphFont"/>
     <w:uiPriority w:val="22"/>
     <w:qFormat/>
     <w:rsid w:val="000873D4"/>
@@ -3901,19 +3506,19 @@
   </w:style>
   <w:style w:type="character" w:customStyle="1" w:styleId="css-2rsvkf">
     <w:name w:val="css-2rsvkf"/>
-    <w:basedOn w:val="a0"/>
+    <w:basedOn w:val="DefaultParagraphFont"/>
     <w:rsid w:val="000873D4"/>
   </w:style>
   <w:style w:type="character" w:customStyle="1" w:styleId="cursor-target">
     <w:name w:val="cursor-target"/>
-    <w:basedOn w:val="a0"/>
+    <w:basedOn w:val="DefaultParagraphFont"/>
     <w:rsid w:val="000873D4"/>
   </w:style>
-  <w:style w:type="paragraph" w:styleId="aa">
+  <w:style w:type="paragraph" w:styleId="Title">
     <w:name w:val="Title"/>
-    <w:basedOn w:val="a"/>
-    <w:next w:val="a"/>
-    <w:link w:val="ab"/>
+    <w:basedOn w:val="Normal"/>
+    <w:next w:val="Normal"/>
+    <w:link w:val="TitleChar"/>
     <w:uiPriority w:val="10"/>
     <w:qFormat/>
     <w:rsid w:val="00605C61"/>
@@ -3928,10 +3533,10 @@
       <w:szCs w:val="56"/>
     </w:rPr>
   </w:style>
-  <w:style w:type="character" w:customStyle="1" w:styleId="ab">
-    <w:name w:val="标题 字符"/>
-    <w:basedOn w:val="a0"/>
-    <w:link w:val="aa"/>
+  <w:style w:type="character" w:customStyle="1" w:styleId="TitleChar">
+    <w:name w:val="Title Char"/>
+    <w:basedOn w:val="DefaultParagraphFont"/>
+    <w:link w:val="Title"/>
     <w:uiPriority w:val="10"/>
     <w:rsid w:val="00605C61"/>
     <w:rPr>

</xml_diff>